<commit_message>
Task 3: Database Mapping
</commit_message>
<xml_diff>
--- a/LMS Project/Task 1.docx
+++ b/LMS Project/Task 1.docx
@@ -91,6 +91,471 @@
           <w:lang w:val="en-GB"/>
         </w:rPr>
       </w:pPr>
+    </w:p>
+    <w:p>
+      <w:r>
+        <w:rPr>
+          <w:lang w:val="en-GB"/>
+        </w:rPr>
+        <w:lastRenderedPageBreak/>
+        <w:t xml:space="preserve">Task 2: </w:t>
+      </w:r>
+      <w:r>
+        <w:t>Normalization</w:t>
+      </w:r>
+      <w:r>
+        <w:t xml:space="preserve"> </w:t>
+      </w:r>
+    </w:p>
+    <w:p/>
+    <w:tbl>
+      <w:tblPr>
+        <w:tblStyle w:val="TableGrid"/>
+        <w:tblW w:w="10259" w:type="dxa"/>
+        <w:tblInd w:w="-376" w:type="dxa"/>
+        <w:tblLook w:val="04A0" w:firstRow="1" w:lastRow="0" w:firstColumn="1" w:lastColumn="0" w:noHBand="0" w:noVBand="1"/>
+      </w:tblPr>
+      <w:tblGrid>
+        <w:gridCol w:w="3419"/>
+        <w:gridCol w:w="3419"/>
+        <w:gridCol w:w="3421"/>
+      </w:tblGrid>
+      <w:tr>
+        <w:trPr>
+          <w:trHeight w:val="314"/>
+        </w:trPr>
+        <w:tc>
+          <w:tcPr>
+            <w:tcW w:w="3419" w:type="dxa"/>
+          </w:tcPr>
+          <w:p>
+            <w:pPr>
+              <w:rPr>
+                <w:lang w:val="en-GB"/>
+              </w:rPr>
+            </w:pPr>
+          </w:p>
+        </w:tc>
+        <w:tc>
+          <w:tcPr>
+            <w:tcW w:w="3419" w:type="dxa"/>
+          </w:tcPr>
+          <w:p>
+            <w:pPr>
+              <w:rPr>
+                <w:lang w:val="en-GB"/>
+              </w:rPr>
+            </w:pPr>
+            <w:r>
+              <w:rPr>
+                <w:lang w:val="en-GB"/>
+              </w:rPr>
+              <w:t xml:space="preserve">Issues </w:t>
+            </w:r>
+          </w:p>
+        </w:tc>
+        <w:tc>
+          <w:tcPr>
+            <w:tcW w:w="3421" w:type="dxa"/>
+          </w:tcPr>
+          <w:p>
+            <w:pPr>
+              <w:rPr>
+                <w:lang w:val="en-GB"/>
+              </w:rPr>
+            </w:pPr>
+            <w:r>
+              <w:rPr>
+                <w:lang w:val="en-GB"/>
+              </w:rPr>
+              <w:t>Example</w:t>
+            </w:r>
+          </w:p>
+        </w:tc>
+      </w:tr>
+      <w:tr>
+        <w:trPr>
+          <w:trHeight w:val="1930"/>
+        </w:trPr>
+        <w:tc>
+          <w:tcPr>
+            <w:tcW w:w="3419" w:type="dxa"/>
+          </w:tcPr>
+          <w:p>
+            <w:pPr>
+              <w:rPr>
+                <w:lang w:val="en-GB"/>
+              </w:rPr>
+            </w:pPr>
+            <w:r>
+              <w:t>1NF</w:t>
+            </w:r>
+          </w:p>
+        </w:tc>
+        <w:tc>
+          <w:tcPr>
+            <w:tcW w:w="3419" w:type="dxa"/>
+          </w:tcPr>
+          <w:p>
+            <w:pPr>
+              <w:rPr>
+                <w:lang w:val="en-GB"/>
+              </w:rPr>
+            </w:pPr>
+            <w:r>
+              <w:t>repeating values</w:t>
+            </w:r>
+          </w:p>
+        </w:tc>
+        <w:tc>
+          <w:tcPr>
+            <w:tcW w:w="3421" w:type="dxa"/>
+          </w:tcPr>
+          <w:p>
+            <w:pPr>
+              <w:rPr>
+                <w:lang w:val="en-GB"/>
+              </w:rPr>
+            </w:pPr>
+            <w:proofErr w:type="spellStart"/>
+            <w:r>
+              <w:t>author_names</w:t>
+            </w:r>
+            <w:proofErr w:type="spellEnd"/>
+            <w:r>
+              <w:t xml:space="preserve"> = "Alice Smith, Bob Jones" → two authors in one cell </w:t>
+            </w:r>
+            <w:r>
+              <w:br/>
+              <w:t>categories = "Fiction, Drama" → two genres in one cell</w:t>
+            </w:r>
+          </w:p>
+        </w:tc>
+      </w:tr>
+      <w:tr>
+        <w:trPr>
+          <w:trHeight w:val="314"/>
+        </w:trPr>
+        <w:tc>
+          <w:tcPr>
+            <w:tcW w:w="3419" w:type="dxa"/>
+          </w:tcPr>
+          <w:p>
+            <w:pPr>
+              <w:rPr>
+                <w:lang w:val="en-GB"/>
+              </w:rPr>
+            </w:pPr>
+            <w:r>
+              <w:t>2</w:t>
+            </w:r>
+            <w:r>
+              <w:t>NF</w:t>
+            </w:r>
+          </w:p>
+        </w:tc>
+        <w:tc>
+          <w:tcPr>
+            <w:tcW w:w="3419" w:type="dxa"/>
+          </w:tcPr>
+          <w:p>
+            <w:pPr>
+              <w:rPr>
+                <w:lang w:val="en-GB"/>
+              </w:rPr>
+            </w:pPr>
+            <w:r>
+              <w:t>Partial dependency</w:t>
+            </w:r>
+          </w:p>
+        </w:tc>
+        <w:tc>
+          <w:tcPr>
+            <w:tcW w:w="3421" w:type="dxa"/>
+          </w:tcPr>
+          <w:p>
+            <w:pPr>
+              <w:rPr>
+                <w:lang w:val="en-GB"/>
+              </w:rPr>
+            </w:pPr>
+            <w:proofErr w:type="spellStart"/>
+            <w:r>
+              <w:t>member_name</w:t>
+            </w:r>
+            <w:proofErr w:type="spellEnd"/>
+            <w:r>
+              <w:t xml:space="preserve"> depends only on </w:t>
+            </w:r>
+            <w:proofErr w:type="spellStart"/>
+            <w:r>
+              <w:t>member_id</w:t>
+            </w:r>
+            <w:proofErr w:type="spellEnd"/>
+          </w:p>
+        </w:tc>
+      </w:tr>
+      <w:tr>
+        <w:trPr>
+          <w:trHeight w:val="314"/>
+        </w:trPr>
+        <w:tc>
+          <w:tcPr>
+            <w:tcW w:w="3419" w:type="dxa"/>
+          </w:tcPr>
+          <w:p>
+            <w:pPr>
+              <w:rPr>
+                <w:lang w:val="en-GB"/>
+              </w:rPr>
+            </w:pPr>
+            <w:r>
+              <w:t>3</w:t>
+            </w:r>
+            <w:r>
+              <w:t>NF</w:t>
+            </w:r>
+          </w:p>
+        </w:tc>
+        <w:tc>
+          <w:tcPr>
+            <w:tcW w:w="3419" w:type="dxa"/>
+          </w:tcPr>
+          <w:p>
+            <w:pPr>
+              <w:rPr>
+                <w:lang w:val="en-GB"/>
+              </w:rPr>
+            </w:pPr>
+            <w:r>
+              <w:t>transitive dependencies</w:t>
+            </w:r>
+          </w:p>
+        </w:tc>
+        <w:tc>
+          <w:tcPr>
+            <w:tcW w:w="3421" w:type="dxa"/>
+          </w:tcPr>
+          <w:p>
+            <w:pPr>
+              <w:rPr>
+                <w:lang w:val="en-GB"/>
+              </w:rPr>
+            </w:pPr>
+            <w:proofErr w:type="spellStart"/>
+            <w:r>
+              <w:t>publisher_country</w:t>
+            </w:r>
+            <w:proofErr w:type="spellEnd"/>
+            <w:r>
+              <w:t xml:space="preserve"> depends on </w:t>
+            </w:r>
+            <w:proofErr w:type="spellStart"/>
+            <w:r>
+              <w:t>publisher_name</w:t>
+            </w:r>
+            <w:proofErr w:type="spellEnd"/>
+            <w:r>
+              <w:t>, not on the table key.</w:t>
+            </w:r>
+          </w:p>
+        </w:tc>
+      </w:tr>
+    </w:tbl>
+    <w:p>
+      <w:pPr>
+        <w:rPr>
+          <w:lang w:val="en-GB"/>
+        </w:rPr>
+      </w:pPr>
+    </w:p>
+    <w:p>
+      <w:pPr>
+        <w:rPr>
+          <w:lang w:val="en-GB"/>
+        </w:rPr>
+      </w:pPr>
+    </w:p>
+    <w:p>
+      <w:pPr>
+        <w:rPr>
+          <w:lang w:val="en-GB"/>
+        </w:rPr>
+      </w:pPr>
+    </w:p>
+    <w:p>
+      <w:pPr>
+        <w:rPr>
+          <w:lang w:val="en-GB"/>
+        </w:rPr>
+      </w:pPr>
+    </w:p>
+    <w:p>
+      <w:pPr>
+        <w:rPr>
+          <w:lang w:val="en-GB"/>
+        </w:rPr>
+      </w:pPr>
+    </w:p>
+    <w:p>
+      <w:pPr>
+        <w:rPr>
+          <w:lang w:val="en-GB"/>
+        </w:rPr>
+      </w:pPr>
+    </w:p>
+    <w:p>
+      <w:pPr>
+        <w:rPr>
+          <w:lang w:val="en-GB"/>
+        </w:rPr>
+      </w:pPr>
+    </w:p>
+    <w:p>
+      <w:pPr>
+        <w:rPr>
+          <w:lang w:val="en-GB"/>
+        </w:rPr>
+      </w:pPr>
+    </w:p>
+    <w:p>
+      <w:pPr>
+        <w:rPr>
+          <w:lang w:val="en-GB"/>
+        </w:rPr>
+      </w:pPr>
+    </w:p>
+    <w:p>
+      <w:pPr>
+        <w:rPr>
+          <w:lang w:val="en-GB"/>
+        </w:rPr>
+      </w:pPr>
+    </w:p>
+    <w:p>
+      <w:pPr>
+        <w:rPr>
+          <w:lang w:val="en-GB"/>
+        </w:rPr>
+      </w:pPr>
+    </w:p>
+    <w:p>
+      <w:pPr>
+        <w:rPr>
+          <w:lang w:val="en-GB"/>
+        </w:rPr>
+      </w:pPr>
+    </w:p>
+    <w:p>
+      <w:pPr>
+        <w:rPr>
+          <w:lang w:val="en-GB"/>
+        </w:rPr>
+      </w:pPr>
+    </w:p>
+    <w:p>
+      <w:pPr>
+        <w:rPr>
+          <w:lang w:val="en-GB"/>
+        </w:rPr>
+      </w:pPr>
+    </w:p>
+    <w:p>
+      <w:pPr>
+        <w:rPr>
+          <w:lang w:val="en-GB"/>
+        </w:rPr>
+      </w:pPr>
+    </w:p>
+    <w:p>
+      <w:pPr>
+        <w:rPr>
+          <w:lang w:val="en-GB"/>
+        </w:rPr>
+      </w:pPr>
+    </w:p>
+    <w:p>
+      <w:pPr>
+        <w:rPr>
+          <w:lang w:val="en-GB"/>
+        </w:rPr>
+      </w:pPr>
+    </w:p>
+    <w:p>
+      <w:pPr>
+        <w:rPr>
+          <w:lang w:val="en-GB"/>
+        </w:rPr>
+      </w:pPr>
+    </w:p>
+    <w:p>
+      <w:r>
+        <w:rPr>
+          <w:lang w:val="en-GB"/>
+        </w:rPr>
+        <w:lastRenderedPageBreak/>
+        <w:t xml:space="preserve">Task 3: </w:t>
+      </w:r>
+      <w:r>
+        <w:t>Database Mapping</w:t>
+      </w:r>
+      <w:r>
+        <w:t xml:space="preserve"> </w:t>
+      </w:r>
+    </w:p>
+    <w:p>
+      <w:pPr>
+        <w:rPr>
+          <w:lang w:val="en-GB"/>
+        </w:rPr>
+      </w:pPr>
+      <w:r>
+        <w:rPr>
+          <w:noProof/>
+          <w:lang w:val="en-GB"/>
+        </w:rPr>
+        <w:drawing>
+          <wp:inline distT="0" distB="0" distL="0" distR="0" wp14:anchorId="476C7BD8" wp14:editId="2CB0C046">
+            <wp:extent cx="5731510" cy="7675880"/>
+            <wp:effectExtent l="0" t="0" r="2540" b="1270"/>
+            <wp:docPr id="1970988785" name="Picture 2"/>
+            <wp:cNvGraphicFramePr>
+              <a:graphicFrameLocks xmlns:a="http://schemas.openxmlformats.org/drawingml/2006/main" noChangeAspect="1"/>
+            </wp:cNvGraphicFramePr>
+            <a:graphic xmlns:a="http://schemas.openxmlformats.org/drawingml/2006/main">
+              <a:graphicData uri="http://schemas.openxmlformats.org/drawingml/2006/picture">
+                <pic:pic xmlns:pic="http://schemas.openxmlformats.org/drawingml/2006/picture">
+                  <pic:nvPicPr>
+                    <pic:cNvPr id="1970988785" name="Picture 1970988785"/>
+                    <pic:cNvPicPr/>
+                  </pic:nvPicPr>
+                  <pic:blipFill>
+                    <a:blip r:embed="rId5">
+                      <a:extLst>
+                        <a:ext uri="{28A0092B-C50C-407E-A947-70E740481C1C}">
+                          <a14:useLocalDpi xmlns:a14="http://schemas.microsoft.com/office/drawing/2010/main" val="0"/>
+                        </a:ext>
+                      </a:extLst>
+                    </a:blip>
+                    <a:stretch>
+                      <a:fillRect/>
+                    </a:stretch>
+                  </pic:blipFill>
+                  <pic:spPr>
+                    <a:xfrm>
+                      <a:off x="0" y="0"/>
+                      <a:ext cx="5731510" cy="7675880"/>
+                    </a:xfrm>
+                    <a:prstGeom prst="rect">
+                      <a:avLst/>
+                    </a:prstGeom>
+                  </pic:spPr>
+                </pic:pic>
+              </a:graphicData>
+            </a:graphic>
+          </wp:inline>
+        </w:drawing>
+      </w:r>
     </w:p>
     <w:sectPr>
       <w:pgSz w:w="11906" w:h="16838"/>

</xml_diff>